<commit_message>
15. React Router - Data Loading - 15%
</commit_message>
<xml_diff>
--- a/15. React Router - Data Loading/Application Planning.docx
+++ b/15. React Router - Data Loading/Application Planning.docx
@@ -587,6 +587,9 @@
         </w:numPr>
       </w:pPr>
       <w:r>
+        <w:t xml:space="preserve">+ 3. </w:t>
+      </w:r>
+      <w:r>
         <w:t>Features + Pages</w:t>
       </w:r>
     </w:p>
@@ -600,6 +603,1040 @@
       </w:pPr>
       <w:r>
         <w:t>From the Requirements we can develop further and plan out what pages and features we need to implement</w:t>
+      </w:r>
+    </w:p>
+    <w:p>
+      <w:pPr>
+        <w:pStyle w:val="ListParagraph"/>
+        <w:numPr>
+          <w:ilvl w:val="0"/>
+          <w:numId w:val="2"/>
+        </w:numPr>
+      </w:pPr>
+      <w:r>
+        <w:t xml:space="preserve">We first derive the </w:t>
+      </w:r>
+      <w:r>
+        <w:rPr>
+          <w:b/>
+          <w:bCs/>
+        </w:rPr>
+        <w:t xml:space="preserve">Features </w:t>
+      </w:r>
+    </w:p>
+    <w:p>
+      <w:pPr>
+        <w:pStyle w:val="ListParagraph"/>
+        <w:numPr>
+          <w:ilvl w:val="1"/>
+          <w:numId w:val="2"/>
+        </w:numPr>
+      </w:pPr>
+      <w:r>
+        <w:t>User</w:t>
+      </w:r>
+    </w:p>
+    <w:p>
+      <w:pPr>
+        <w:pStyle w:val="ListParagraph"/>
+        <w:numPr>
+          <w:ilvl w:val="2"/>
+          <w:numId w:val="2"/>
+        </w:numPr>
+      </w:pPr>
+      <w:r>
+        <w:t>All the features that are related to the user</w:t>
+      </w:r>
+    </w:p>
+    <w:p>
+      <w:pPr>
+        <w:pStyle w:val="ListParagraph"/>
+        <w:numPr>
+          <w:ilvl w:val="1"/>
+          <w:numId w:val="2"/>
+        </w:numPr>
+      </w:pPr>
+      <w:r>
+        <w:t>Menu</w:t>
+      </w:r>
+    </w:p>
+    <w:p>
+      <w:pPr>
+        <w:pStyle w:val="ListParagraph"/>
+        <w:numPr>
+          <w:ilvl w:val="2"/>
+          <w:numId w:val="2"/>
+        </w:numPr>
+      </w:pPr>
+      <w:r>
+        <w:t>All the features that are related to the menu</w:t>
+      </w:r>
+    </w:p>
+    <w:p>
+      <w:pPr>
+        <w:pStyle w:val="ListParagraph"/>
+        <w:numPr>
+          <w:ilvl w:val="2"/>
+          <w:numId w:val="2"/>
+        </w:numPr>
+      </w:pPr>
+      <w:r>
+        <w:t>Display</w:t>
+      </w:r>
+    </w:p>
+    <w:p>
+      <w:pPr>
+        <w:pStyle w:val="ListParagraph"/>
+        <w:numPr>
+          <w:ilvl w:val="2"/>
+          <w:numId w:val="2"/>
+        </w:numPr>
+      </w:pPr>
+      <w:r>
+        <w:t>Update</w:t>
+      </w:r>
+    </w:p>
+    <w:p>
+      <w:pPr>
+        <w:pStyle w:val="ListParagraph"/>
+        <w:numPr>
+          <w:ilvl w:val="1"/>
+          <w:numId w:val="2"/>
+        </w:numPr>
+      </w:pPr>
+      <w:r>
+        <w:t>Cart</w:t>
+      </w:r>
+    </w:p>
+    <w:p>
+      <w:pPr>
+        <w:pStyle w:val="ListParagraph"/>
+        <w:numPr>
+          <w:ilvl w:val="2"/>
+          <w:numId w:val="2"/>
+        </w:numPr>
+      </w:pPr>
+      <w:r>
+        <w:t>Where the user will be able to add to cart</w:t>
+      </w:r>
+    </w:p>
+    <w:p>
+      <w:pPr>
+        <w:pStyle w:val="ListParagraph"/>
+        <w:numPr>
+          <w:ilvl w:val="2"/>
+          <w:numId w:val="2"/>
+        </w:numPr>
+      </w:pPr>
+      <w:r>
+        <w:t>Update the quantity</w:t>
+      </w:r>
+    </w:p>
+    <w:p>
+      <w:pPr>
+        <w:pStyle w:val="ListParagraph"/>
+        <w:numPr>
+          <w:ilvl w:val="1"/>
+          <w:numId w:val="2"/>
+        </w:numPr>
+      </w:pPr>
+      <w:r>
+        <w:t>Order</w:t>
+      </w:r>
+    </w:p>
+    <w:p>
+      <w:pPr>
+        <w:pStyle w:val="ListParagraph"/>
+        <w:numPr>
+          <w:ilvl w:val="2"/>
+          <w:numId w:val="2"/>
+        </w:numPr>
+      </w:pPr>
+      <w:r>
+        <w:t>Place a new order</w:t>
+      </w:r>
+    </w:p>
+    <w:p>
+      <w:pPr>
+        <w:pStyle w:val="ListParagraph"/>
+        <w:numPr>
+          <w:ilvl w:val="2"/>
+          <w:numId w:val="2"/>
+        </w:numPr>
+      </w:pPr>
+      <w:r>
+        <w:t>Looking up an existing order</w:t>
+      </w:r>
+    </w:p>
+    <w:p>
+      <w:pPr>
+        <w:pStyle w:val="ListParagraph"/>
+        <w:numPr>
+          <w:ilvl w:val="0"/>
+          <w:numId w:val="2"/>
+        </w:numPr>
+      </w:pPr>
+      <w:r>
+        <w:lastRenderedPageBreak/>
+        <w:t xml:space="preserve">From the Features, we can also understand the </w:t>
+      </w:r>
+      <w:r>
+        <w:rPr>
+          <w:b/>
+          <w:bCs/>
+        </w:rPr>
+        <w:t xml:space="preserve">Pages </w:t>
+      </w:r>
+      <w:r>
+        <w:t>that we are going to implement</w:t>
+      </w:r>
+    </w:p>
+    <w:p>
+      <w:pPr>
+        <w:pStyle w:val="ListParagraph"/>
+        <w:numPr>
+          <w:ilvl w:val="1"/>
+          <w:numId w:val="2"/>
+        </w:numPr>
+      </w:pPr>
+      <w:r>
+        <w:t xml:space="preserve">Homepage </w:t>
+      </w:r>
+      <w:r>
+        <w:tab/>
+      </w:r>
+      <w:r>
+        <w:tab/>
+        <w:t xml:space="preserve">-- </w:t>
+      </w:r>
+      <w:r>
+        <w:tab/>
+        <w:t>/</w:t>
+      </w:r>
+    </w:p>
+    <w:p>
+      <w:pPr>
+        <w:pStyle w:val="ListParagraph"/>
+        <w:numPr>
+          <w:ilvl w:val="1"/>
+          <w:numId w:val="2"/>
+        </w:numPr>
+      </w:pPr>
+      <w:r>
+        <w:t>Pizza Menu</w:t>
+      </w:r>
+      <w:r>
+        <w:tab/>
+      </w:r>
+      <w:r>
+        <w:tab/>
+        <w:t>--</w:t>
+      </w:r>
+      <w:r>
+        <w:tab/>
+        <w:t>/menu</w:t>
+      </w:r>
+    </w:p>
+    <w:p>
+      <w:pPr>
+        <w:pStyle w:val="ListParagraph"/>
+        <w:numPr>
+          <w:ilvl w:val="1"/>
+          <w:numId w:val="2"/>
+        </w:numPr>
+      </w:pPr>
+      <w:r>
+        <w:t>Cart</w:t>
+      </w:r>
+      <w:r>
+        <w:tab/>
+      </w:r>
+      <w:r>
+        <w:tab/>
+      </w:r>
+      <w:r>
+        <w:tab/>
+        <w:t xml:space="preserve">-- </w:t>
+      </w:r>
+      <w:r>
+        <w:tab/>
+        <w:t>/cart</w:t>
+      </w:r>
+    </w:p>
+    <w:p>
+      <w:pPr>
+        <w:pStyle w:val="ListParagraph"/>
+        <w:numPr>
+          <w:ilvl w:val="1"/>
+          <w:numId w:val="2"/>
+        </w:numPr>
+      </w:pPr>
+      <w:r>
+        <w:t xml:space="preserve">Placing a new order </w:t>
+      </w:r>
+      <w:r>
+        <w:tab/>
+        <w:t xml:space="preserve">-- </w:t>
+      </w:r>
+      <w:r>
+        <w:tab/>
+        <w:t>/order/new</w:t>
+      </w:r>
+    </w:p>
+    <w:p>
+      <w:pPr>
+        <w:pStyle w:val="ListParagraph"/>
+        <w:numPr>
+          <w:ilvl w:val="1"/>
+          <w:numId w:val="2"/>
+        </w:numPr>
+      </w:pPr>
+      <w:r>
+        <w:t>Looking an order</w:t>
+      </w:r>
+      <w:r>
+        <w:tab/>
+        <w:t>--</w:t>
+      </w:r>
+      <w:r>
+        <w:tab/>
+        <w:t>/order/:orderId</w:t>
+      </w:r>
+    </w:p>
+    <w:p>
+      <w:pPr>
+        <w:pStyle w:val="Heading1"/>
+        <w:ind w:left="720"/>
+        <w:rPr>
+          <w:b/>
+          <w:bCs/>
+        </w:rPr>
+      </w:pPr>
+      <w:r>
+        <w:t xml:space="preserve">4. State Management + Technology </w:t>
+      </w:r>
+      <w:r>
+        <w:rPr>
+          <w:b/>
+          <w:bCs/>
+        </w:rPr>
+        <w:t>Decisions</w:t>
+      </w:r>
+      <w:r>
+        <w:rPr>
+          <w:b/>
+          <w:bCs/>
+        </w:rPr>
+        <w:tab/>
+      </w:r>
+    </w:p>
+    <w:p>
+      <w:pPr>
+        <w:pStyle w:val="ListParagraph"/>
+        <w:numPr>
+          <w:ilvl w:val="0"/>
+          <w:numId w:val="2"/>
+        </w:numPr>
+      </w:pPr>
+      <w:r>
+        <w:t xml:space="preserve">State Slices </w:t>
+      </w:r>
+    </w:p>
+    <w:p>
+      <w:pPr>
+        <w:pStyle w:val="ListParagraph"/>
+        <w:numPr>
+          <w:ilvl w:val="1"/>
+          <w:numId w:val="2"/>
+        </w:numPr>
+      </w:pPr>
+      <w:r>
+        <w:t>User slice</w:t>
+      </w:r>
+    </w:p>
+    <w:p>
+      <w:pPr>
+        <w:pStyle w:val="ListParagraph"/>
+        <w:numPr>
+          <w:ilvl w:val="1"/>
+          <w:numId w:val="2"/>
+        </w:numPr>
+      </w:pPr>
+      <w:r>
+        <w:t>Menu slice</w:t>
+      </w:r>
+    </w:p>
+    <w:p>
+      <w:pPr>
+        <w:pStyle w:val="ListParagraph"/>
+        <w:numPr>
+          <w:ilvl w:val="1"/>
+          <w:numId w:val="2"/>
+        </w:numPr>
+      </w:pPr>
+      <w:r>
+        <w:t>Cart slice</w:t>
+      </w:r>
+    </w:p>
+    <w:p>
+      <w:pPr>
+        <w:pStyle w:val="ListParagraph"/>
+        <w:numPr>
+          <w:ilvl w:val="1"/>
+          <w:numId w:val="2"/>
+        </w:numPr>
+      </w:pPr>
+      <w:r>
+        <w:t>Order slice</w:t>
+      </w:r>
+    </w:p>
+    <w:p>
+      <w:pPr>
+        <w:pStyle w:val="ListParagraph"/>
+        <w:numPr>
+          <w:ilvl w:val="0"/>
+          <w:numId w:val="2"/>
+        </w:numPr>
+      </w:pPr>
+      <w:r>
+        <w:t xml:space="preserve">Types of </w:t>
+      </w:r>
+      <w:r>
+        <w:rPr>
+          <w:b/>
+          <w:bCs/>
+        </w:rPr>
+        <w:t>State</w:t>
+      </w:r>
+    </w:p>
+    <w:p>
+      <w:pPr>
+        <w:pStyle w:val="ListParagraph"/>
+        <w:numPr>
+          <w:ilvl w:val="1"/>
+          <w:numId w:val="2"/>
+        </w:numPr>
+      </w:pPr>
+      <w:r>
+        <w:t xml:space="preserve">User </w:t>
+      </w:r>
+      <w:r>
+        <w:sym w:font="Wingdings" w:char="F0E0"/>
+      </w:r>
+      <w:r>
+        <w:t xml:space="preserve"> Global UI State (no accounts, no stays in app)</w:t>
+      </w:r>
+    </w:p>
+    <w:p>
+      <w:pPr>
+        <w:pStyle w:val="ListParagraph"/>
+        <w:numPr>
+          <w:ilvl w:val="1"/>
+          <w:numId w:val="2"/>
+        </w:numPr>
+      </w:pPr>
+      <w:r>
+        <w:t xml:space="preserve">Menu </w:t>
+      </w:r>
+      <w:r>
+        <w:sym w:font="Wingdings" w:char="F0E0"/>
+      </w:r>
+      <w:r>
+        <w:t xml:space="preserve"> Global Remote State</w:t>
+      </w:r>
+    </w:p>
+    <w:p>
+      <w:pPr>
+        <w:pStyle w:val="ListParagraph"/>
+        <w:numPr>
+          <w:ilvl w:val="1"/>
+          <w:numId w:val="2"/>
+        </w:numPr>
+      </w:pPr>
+      <w:r>
+        <w:t xml:space="preserve">Cart </w:t>
+      </w:r>
+      <w:r>
+        <w:sym w:font="Wingdings" w:char="F0E0"/>
+      </w:r>
+      <w:r>
+        <w:t xml:space="preserve"> Global UI State</w:t>
+      </w:r>
+    </w:p>
+    <w:p>
+      <w:pPr>
+        <w:pStyle w:val="ListParagraph"/>
+        <w:numPr>
+          <w:ilvl w:val="1"/>
+          <w:numId w:val="2"/>
+        </w:numPr>
+      </w:pPr>
+      <w:r>
+        <w:t xml:space="preserve">Order </w:t>
+      </w:r>
+      <w:r>
+        <w:sym w:font="Wingdings" w:char="F0E0"/>
+      </w:r>
+      <w:r>
+        <w:t xml:space="preserve"> Global Remote State</w:t>
+      </w:r>
+    </w:p>
+    <w:p>
+      <w:pPr>
+        <w:pStyle w:val="Heading3"/>
+      </w:pPr>
+      <w:r>
+        <w:t>Tech Decisions</w:t>
+      </w:r>
+    </w:p>
+    <w:p>
+      <w:pPr>
+        <w:pStyle w:val="ListParagraph"/>
+        <w:numPr>
+          <w:ilvl w:val="0"/>
+          <w:numId w:val="2"/>
+        </w:numPr>
+      </w:pPr>
+      <w:r>
+        <w:t>Routing</w:t>
+      </w:r>
+    </w:p>
+    <w:p>
+      <w:pPr>
+        <w:pStyle w:val="ListParagraph"/>
+        <w:numPr>
+          <w:ilvl w:val="1"/>
+          <w:numId w:val="2"/>
+        </w:numPr>
+      </w:pPr>
+      <w:r>
+        <w:rPr>
+          <w:b/>
+          <w:bCs/>
+        </w:rPr>
+        <w:t xml:space="preserve">React Router </w:t>
+      </w:r>
+      <w:r>
+        <w:t>or React Query</w:t>
+      </w:r>
+    </w:p>
+    <w:p>
+      <w:pPr>
+        <w:pStyle w:val="ListParagraph"/>
+        <w:numPr>
+          <w:ilvl w:val="2"/>
+          <w:numId w:val="2"/>
+        </w:numPr>
+      </w:pPr>
+      <w:r>
+        <w:t>Standard for React SPAs</w:t>
+      </w:r>
+    </w:p>
+    <w:p>
+      <w:pPr>
+        <w:pStyle w:val="ListParagraph"/>
+        <w:numPr>
+          <w:ilvl w:val="0"/>
+          <w:numId w:val="2"/>
+        </w:numPr>
+      </w:pPr>
+      <w:r>
+        <w:t>Styling</w:t>
+      </w:r>
+    </w:p>
+    <w:p>
+      <w:pPr>
+        <w:pStyle w:val="ListParagraph"/>
+        <w:numPr>
+          <w:ilvl w:val="1"/>
+          <w:numId w:val="2"/>
+        </w:numPr>
+      </w:pPr>
+      <w:r>
+        <w:rPr>
+          <w:b/>
+          <w:bCs/>
+        </w:rPr>
+        <w:t>Tailwind Css</w:t>
+      </w:r>
+    </w:p>
+    <w:p>
+      <w:pPr>
+        <w:pStyle w:val="ListParagraph"/>
+        <w:numPr>
+          <w:ilvl w:val="2"/>
+          <w:numId w:val="2"/>
+        </w:numPr>
+      </w:pPr>
+      <w:r>
+        <w:t>Popular way to style the application</w:t>
+      </w:r>
+    </w:p>
+    <w:p>
+      <w:pPr>
+        <w:pStyle w:val="ListParagraph"/>
+        <w:numPr>
+          <w:ilvl w:val="0"/>
+          <w:numId w:val="2"/>
+        </w:numPr>
+      </w:pPr>
+      <w:r>
+        <w:t>State Management</w:t>
+      </w:r>
+    </w:p>
+    <w:p>
+      <w:pPr>
+        <w:pStyle w:val="ListParagraph"/>
+        <w:numPr>
+          <w:ilvl w:val="1"/>
+          <w:numId w:val="2"/>
+        </w:numPr>
+      </w:pPr>
+      <w:r>
+        <w:rPr>
+          <w:b/>
+          <w:bCs/>
+        </w:rPr>
+        <w:t>Remote State Management</w:t>
+      </w:r>
+    </w:p>
+    <w:p>
+      <w:pPr>
+        <w:pStyle w:val="ListParagraph"/>
+        <w:numPr>
+          <w:ilvl w:val="2"/>
+          <w:numId w:val="2"/>
+        </w:numPr>
+        <w:rPr>
+          <w:b/>
+          <w:bCs/>
+        </w:rPr>
+      </w:pPr>
+      <w:r>
+        <w:rPr>
+          <w:b/>
+          <w:bCs/>
+        </w:rPr>
+        <w:t>React Router</w:t>
+      </w:r>
+    </w:p>
+    <w:p>
+      <w:pPr>
+        <w:pStyle w:val="ListParagraph"/>
+        <w:numPr>
+          <w:ilvl w:val="3"/>
+          <w:numId w:val="2"/>
+        </w:numPr>
+      </w:pPr>
+      <w:r>
+        <w:t>New data fetching capabilities since v6.4+</w:t>
+      </w:r>
+    </w:p>
+    <w:p>
+      <w:pPr>
+        <w:pStyle w:val="ListParagraph"/>
+        <w:numPr>
+          <w:ilvl w:val="1"/>
+          <w:numId w:val="2"/>
+        </w:numPr>
+      </w:pPr>
+      <w:r>
+        <w:rPr>
+          <w:b/>
+          <w:bCs/>
+        </w:rPr>
+        <w:t>UI State Management</w:t>
+      </w:r>
+    </w:p>
+    <w:p>
+      <w:pPr>
+        <w:pStyle w:val="ListParagraph"/>
+        <w:numPr>
+          <w:ilvl w:val="2"/>
+          <w:numId w:val="2"/>
+        </w:numPr>
+      </w:pPr>
+      <w:r>
+        <w:rPr>
+          <w:b/>
+          <w:bCs/>
+        </w:rPr>
+        <w:t>Redux</w:t>
+      </w:r>
+    </w:p>
+    <w:p/>
+    <w:p>
+      <w:pPr>
+        <w:pStyle w:val="Title"/>
+        <w:jc w:val="center"/>
+      </w:pPr>
+      <w:r>
+        <w:t>Professional File Structure</w:t>
+      </w:r>
+    </w:p>
+    <w:p>
+      <w:pPr>
+        <w:pStyle w:val="ListParagraph"/>
+        <w:numPr>
+          <w:ilvl w:val="0"/>
+          <w:numId w:val="2"/>
+        </w:numPr>
+      </w:pPr>
+      <w:r>
+        <w:t xml:space="preserve">The file structure is something that each developer does as he finds useful </w:t>
+      </w:r>
+    </w:p>
+    <w:p>
+      <w:pPr>
+        <w:pStyle w:val="ListParagraph"/>
+        <w:numPr>
+          <w:ilvl w:val="0"/>
+          <w:numId w:val="2"/>
+        </w:numPr>
+      </w:pPr>
+      <w:r>
+        <w:t xml:space="preserve">On this project, we will use the </w:t>
+      </w:r>
+      <w:r>
+        <w:rPr>
+          <w:b/>
+          <w:bCs/>
+        </w:rPr>
+        <w:t>Feature Based</w:t>
+      </w:r>
+      <w:r>
+        <w:t xml:space="preserve"> Structure</w:t>
+      </w:r>
+    </w:p>
+    <w:p>
+      <w:pPr>
+        <w:pStyle w:val="ListParagraph"/>
+        <w:numPr>
+          <w:ilvl w:val="1"/>
+          <w:numId w:val="2"/>
+        </w:numPr>
+      </w:pPr>
+      <w:r>
+        <w:t>One</w:t>
+      </w:r>
+      <w:r>
+        <w:rPr>
+          <w:b/>
+          <w:bCs/>
+        </w:rPr>
+        <w:t xml:space="preserve"> Features</w:t>
+      </w:r>
+      <w:r>
+        <w:t xml:space="preserve"> folder</w:t>
+      </w:r>
+    </w:p>
+    <w:p>
+      <w:pPr>
+        <w:pStyle w:val="ListParagraph"/>
+        <w:numPr>
+          <w:ilvl w:val="1"/>
+          <w:numId w:val="2"/>
+        </w:numPr>
+      </w:pPr>
+      <w:r>
+        <w:t>Each feature will have it’s own folder</w:t>
+      </w:r>
+    </w:p>
+    <w:p>
+      <w:pPr>
+        <w:pStyle w:val="ListParagraph"/>
+        <w:numPr>
+          <w:ilvl w:val="1"/>
+          <w:numId w:val="2"/>
+        </w:numPr>
+      </w:pPr>
+      <w:r>
+        <w:t>There are also components that don’t belong to any of the features</w:t>
+      </w:r>
+    </w:p>
+    <w:p>
+      <w:pPr>
+        <w:pStyle w:val="ListParagraph"/>
+        <w:numPr>
+          <w:ilvl w:val="2"/>
+          <w:numId w:val="2"/>
+        </w:numPr>
+      </w:pPr>
+      <w:r>
+        <w:t xml:space="preserve">A </w:t>
+      </w:r>
+      <w:r>
+        <w:rPr>
+          <w:b/>
+          <w:bCs/>
+        </w:rPr>
+        <w:t>UI folder</w:t>
+      </w:r>
+      <w:r>
+        <w:t xml:space="preserve"> for reusable components</w:t>
+      </w:r>
+    </w:p>
+    <w:p>
+      <w:pPr>
+        <w:pStyle w:val="ListParagraph"/>
+        <w:numPr>
+          <w:ilvl w:val="3"/>
+          <w:numId w:val="2"/>
+        </w:numPr>
+      </w:pPr>
+      <w:r>
+        <w:lastRenderedPageBreak/>
+        <w:t>Buttons</w:t>
+      </w:r>
+    </w:p>
+    <w:p>
+      <w:pPr>
+        <w:pStyle w:val="ListParagraph"/>
+        <w:numPr>
+          <w:ilvl w:val="3"/>
+          <w:numId w:val="2"/>
+        </w:numPr>
+      </w:pPr>
+      <w:r>
+        <w:t>UI</w:t>
+      </w:r>
+    </w:p>
+    <w:p>
+      <w:pPr>
+        <w:pStyle w:val="ListParagraph"/>
+        <w:numPr>
+          <w:ilvl w:val="3"/>
+          <w:numId w:val="2"/>
+        </w:numPr>
+      </w:pPr>
+      <w:r>
+        <w:t>Modals</w:t>
+      </w:r>
+    </w:p>
+    <w:p>
+      <w:pPr>
+        <w:pStyle w:val="ListParagraph"/>
+        <w:numPr>
+          <w:ilvl w:val="1"/>
+          <w:numId w:val="2"/>
+        </w:numPr>
+      </w:pPr>
+      <w:r>
+        <w:t xml:space="preserve">The </w:t>
+      </w:r>
+      <w:r>
+        <w:rPr>
+          <w:b/>
+          <w:bCs/>
+        </w:rPr>
+        <w:t xml:space="preserve">Services </w:t>
+      </w:r>
+      <w:r>
+        <w:t>folder</w:t>
+      </w:r>
+    </w:p>
+    <w:p>
+      <w:pPr>
+        <w:pStyle w:val="ListParagraph"/>
+        <w:numPr>
+          <w:ilvl w:val="2"/>
+          <w:numId w:val="2"/>
+        </w:numPr>
+      </w:pPr>
+      <w:r>
+        <w:t xml:space="preserve">For interacting with the </w:t>
+      </w:r>
+      <w:r>
+        <w:rPr>
+          <w:b/>
+          <w:bCs/>
+        </w:rPr>
+        <w:t>API</w:t>
+      </w:r>
+    </w:p>
+    <w:p>
+      <w:pPr>
+        <w:pStyle w:val="ListParagraph"/>
+        <w:numPr>
+          <w:ilvl w:val="1"/>
+          <w:numId w:val="2"/>
+        </w:numPr>
+      </w:pPr>
+      <w:r>
+        <w:t xml:space="preserve">The </w:t>
+      </w:r>
+      <w:r>
+        <w:rPr>
+          <w:b/>
+          <w:bCs/>
+        </w:rPr>
+        <w:t xml:space="preserve">Utils </w:t>
+      </w:r>
+      <w:r>
+        <w:t>folder</w:t>
+      </w:r>
+    </w:p>
+    <w:p>
+      <w:pPr>
+        <w:pStyle w:val="ListParagraph"/>
+        <w:numPr>
+          <w:ilvl w:val="2"/>
+          <w:numId w:val="2"/>
+        </w:numPr>
+      </w:pPr>
+      <w:r>
+        <w:t xml:space="preserve">For </w:t>
+      </w:r>
+      <w:r>
+        <w:rPr>
+          <w:b/>
+          <w:bCs/>
+        </w:rPr>
+        <w:t>helper functions</w:t>
+      </w:r>
+    </w:p>
+    <w:p>
+      <w:pPr>
+        <w:pStyle w:val="ListParagraph"/>
+        <w:numPr>
+          <w:ilvl w:val="2"/>
+          <w:numId w:val="2"/>
+        </w:numPr>
+      </w:pPr>
+      <w:r>
+        <w:t>Function that don’t keep state</w:t>
+      </w:r>
+    </w:p>
+    <w:p>
+      <w:pPr>
+        <w:pStyle w:val="ListParagraph"/>
+        <w:numPr>
+          <w:ilvl w:val="2"/>
+          <w:numId w:val="2"/>
+        </w:numPr>
+      </w:pPr>
+      <w:r>
+        <w:t>Date or number manipulation</w:t>
+      </w:r>
+    </w:p>
+    <w:p>
+      <w:pPr>
+        <w:pStyle w:val="Heading1"/>
+      </w:pPr>
+      <w:r>
+        <w:t>A new way of React Routing</w:t>
+      </w:r>
+    </w:p>
+    <w:p>
+      <w:pPr>
+        <w:pStyle w:val="ListParagraph"/>
+        <w:numPr>
+          <w:ilvl w:val="0"/>
+          <w:numId w:val="2"/>
+        </w:numPr>
+      </w:pPr>
+      <w:r>
+        <w:t xml:space="preserve">React Router v6.4 introduced a whole new way of defining routes </w:t>
+      </w:r>
+    </w:p>
+    <w:p>
+      <w:pPr>
+        <w:pStyle w:val="ListParagraph"/>
+        <w:numPr>
+          <w:ilvl w:val="0"/>
+          <w:numId w:val="2"/>
+        </w:numPr>
+      </w:pPr>
+      <w:r>
+        <w:t>W can use the newly defined mechanisms for fetching data inside React Router</w:t>
+      </w:r>
+    </w:p>
+    <w:p>
+      <w:pPr>
+        <w:pStyle w:val="ListParagraph"/>
+        <w:numPr>
+          <w:ilvl w:val="0"/>
+          <w:numId w:val="2"/>
+        </w:numPr>
+      </w:pPr>
+      <w:r>
+        <w:t>Old Routing still works, but we cannot use the fetch capabilities in that old Way</w:t>
+      </w:r>
+    </w:p>
+    <w:p>
+      <w:pPr>
+        <w:pStyle w:val="ListParagraph"/>
+        <w:numPr>
+          <w:ilvl w:val="1"/>
+          <w:numId w:val="2"/>
+        </w:numPr>
+      </w:pPr>
+      <w:r>
+        <w:rPr>
+          <w:b/>
+          <w:bCs/>
+        </w:rPr>
+        <w:t>Only with the new createBrowserRouter</w:t>
+      </w:r>
+    </w:p>
+    <w:p>
+      <w:pPr>
+        <w:pStyle w:val="ListParagraph"/>
+        <w:numPr>
+          <w:ilvl w:val="1"/>
+          <w:numId w:val="2"/>
+        </w:numPr>
+      </w:pPr>
+      <w:r>
+        <w:t>And the new definition of the routes using the Array of Objects</w:t>
+      </w:r>
+    </w:p>
+    <w:p/>
+    <w:p>
+      <w:pPr>
+        <w:pStyle w:val="Heading2"/>
+      </w:pPr>
+      <w:r>
+        <w:t>Steps</w:t>
+      </w:r>
+    </w:p>
+    <w:p>
+      <w:pPr>
+        <w:pStyle w:val="ListParagraph"/>
+        <w:numPr>
+          <w:ilvl w:val="0"/>
+          <w:numId w:val="2"/>
+        </w:numPr>
+      </w:pPr>
+      <w:r>
+        <w:t>Install React Router</w:t>
+      </w:r>
+    </w:p>
+    <w:p>
+      <w:pPr>
+        <w:pStyle w:val="ListParagraph"/>
+        <w:numPr>
+          <w:ilvl w:val="1"/>
+          <w:numId w:val="2"/>
+        </w:numPr>
+      </w:pPr>
+      <w:r>
+        <w:t>Npm I react-router</w:t>
+      </w:r>
+      <w:r>
+        <w:t>-dom !!!</w:t>
+      </w:r>
+    </w:p>
+    <w:p>
+      <w:pPr>
+        <w:pStyle w:val="ListParagraph"/>
+        <w:numPr>
+          <w:ilvl w:val="0"/>
+          <w:numId w:val="2"/>
+        </w:numPr>
+      </w:pPr>
+      <w:r>
+        <w:t>Check the createBrowserRouter documentation</w:t>
       </w:r>
     </w:p>
     <w:sectPr>
@@ -1176,7 +2213,7 @@
         <w:rFonts w:ascii="Courier New" w:hAnsi="Courier New" w:cs="Courier New" w:hint="default"/>
       </w:rPr>
     </w:lvl>
-    <w:lvl w:ilvl="2" w:tplc="04090005" w:tentative="1">
+    <w:lvl w:ilvl="2" w:tplc="04090005">
       <w:start w:val="1"/>
       <w:numFmt w:val="bullet"/>
       <w:lvlText w:val=""/>
@@ -1188,7 +2225,7 @@
         <w:rFonts w:ascii="Wingdings" w:hAnsi="Wingdings" w:hint="default"/>
       </w:rPr>
     </w:lvl>
-    <w:lvl w:ilvl="3" w:tplc="04090001" w:tentative="1">
+    <w:lvl w:ilvl="3" w:tplc="04090001">
       <w:start w:val="1"/>
       <w:numFmt w:val="bullet"/>
       <w:lvlText w:val=""/>
@@ -2162,7 +3199,6 @@
   <w:style w:type="character" w:default="1" w:styleId="DefaultParagraphFont">
     <w:name w:val="Default Paragraph Font"/>
     <w:uiPriority w:val="1"/>
-    <w:semiHidden/>
     <w:unhideWhenUsed/>
   </w:style>
   <w:style w:type="table" w:default="1" w:styleId="TableNormal">

</xml_diff>

<commit_message>
15. React Router - Data loading
Loaders and Actions in React Router v.6.4+
</commit_message>
<xml_diff>
--- a/15. React Router - Data Loading/Application Planning.docx
+++ b/15. React Router - Data Loading/Application Planning.docx
@@ -900,8 +900,18 @@
       </w:r>
       <w:r>
         <w:tab/>
-        <w:t>/order/:orderId</w:t>
-      </w:r>
+        <w:t>/order</w:t>
+      </w:r>
+      <w:proofErr w:type="gramStart"/>
+      <w:r>
+        <w:t>/:</w:t>
+      </w:r>
+      <w:proofErr w:type="spellStart"/>
+      <w:r>
+        <w:t>orderId</w:t>
+      </w:r>
+      <w:proofErr w:type="spellEnd"/>
+      <w:proofErr w:type="gramEnd"/>
     </w:p>
     <w:p>
       <w:pPr>
@@ -1157,8 +1167,17 @@
           <w:b/>
           <w:bCs/>
         </w:rPr>
-        <w:t>Tailwind Css</w:t>
-      </w:r>
+        <w:t xml:space="preserve">Tailwind </w:t>
+      </w:r>
+      <w:proofErr w:type="spellStart"/>
+      <w:r>
+        <w:rPr>
+          <w:b/>
+          <w:bCs/>
+        </w:rPr>
+        <w:t>Css</w:t>
+      </w:r>
+      <w:proofErr w:type="spellEnd"/>
     </w:p>
     <w:p>
       <w:pPr>
@@ -1339,7 +1358,17 @@
         </w:numPr>
       </w:pPr>
       <w:r>
-        <w:t>Each feature will have it’s own folder</w:t>
+        <w:t xml:space="preserve">Each feature will have </w:t>
+      </w:r>
+      <w:proofErr w:type="spellStart"/>
+      <w:proofErr w:type="gramStart"/>
+      <w:r>
+        <w:t>it’s</w:t>
+      </w:r>
+      <w:proofErr w:type="spellEnd"/>
+      <w:proofErr w:type="gramEnd"/>
+      <w:r>
+        <w:t xml:space="preserve"> own folder</w:t>
       </w:r>
     </w:p>
     <w:p>
@@ -1504,7 +1533,15 @@
         </w:numPr>
       </w:pPr>
       <w:r>
-        <w:t>Function that don’t keep state</w:t>
+        <w:t xml:space="preserve">Function that </w:t>
+      </w:r>
+      <w:proofErr w:type="gramStart"/>
+      <w:r>
+        <w:t>don’t</w:t>
+      </w:r>
+      <w:proofErr w:type="gramEnd"/>
+      <w:r>
+        <w:t xml:space="preserve"> keep state</w:t>
       </w:r>
     </w:p>
     <w:p>
@@ -1517,126 +1554,6 @@
       </w:pPr>
       <w:r>
         <w:t>Date or number manipulation</w:t>
-      </w:r>
-    </w:p>
-    <w:p>
-      <w:pPr>
-        <w:pStyle w:val="Heading1"/>
-      </w:pPr>
-      <w:r>
-        <w:t>A new way of React Routing</w:t>
-      </w:r>
-    </w:p>
-    <w:p>
-      <w:pPr>
-        <w:pStyle w:val="ListParagraph"/>
-        <w:numPr>
-          <w:ilvl w:val="0"/>
-          <w:numId w:val="2"/>
-        </w:numPr>
-      </w:pPr>
-      <w:r>
-        <w:t xml:space="preserve">React Router v6.4 introduced a whole new way of defining routes </w:t>
-      </w:r>
-    </w:p>
-    <w:p>
-      <w:pPr>
-        <w:pStyle w:val="ListParagraph"/>
-        <w:numPr>
-          <w:ilvl w:val="0"/>
-          <w:numId w:val="2"/>
-        </w:numPr>
-      </w:pPr>
-      <w:r>
-        <w:t>W can use the newly defined mechanisms for fetching data inside React Router</w:t>
-      </w:r>
-    </w:p>
-    <w:p>
-      <w:pPr>
-        <w:pStyle w:val="ListParagraph"/>
-        <w:numPr>
-          <w:ilvl w:val="0"/>
-          <w:numId w:val="2"/>
-        </w:numPr>
-      </w:pPr>
-      <w:r>
-        <w:t>Old Routing still works, but we cannot use the fetch capabilities in that old Way</w:t>
-      </w:r>
-    </w:p>
-    <w:p>
-      <w:pPr>
-        <w:pStyle w:val="ListParagraph"/>
-        <w:numPr>
-          <w:ilvl w:val="1"/>
-          <w:numId w:val="2"/>
-        </w:numPr>
-      </w:pPr>
-      <w:r>
-        <w:rPr>
-          <w:b/>
-          <w:bCs/>
-        </w:rPr>
-        <w:t>Only with the new createBrowserRouter</w:t>
-      </w:r>
-    </w:p>
-    <w:p>
-      <w:pPr>
-        <w:pStyle w:val="ListParagraph"/>
-        <w:numPr>
-          <w:ilvl w:val="1"/>
-          <w:numId w:val="2"/>
-        </w:numPr>
-      </w:pPr>
-      <w:r>
-        <w:t>And the new definition of the routes using the Array of Objects</w:t>
-      </w:r>
-    </w:p>
-    <w:p/>
-    <w:p>
-      <w:pPr>
-        <w:pStyle w:val="Heading2"/>
-      </w:pPr>
-      <w:r>
-        <w:t>Steps</w:t>
-      </w:r>
-    </w:p>
-    <w:p>
-      <w:pPr>
-        <w:pStyle w:val="ListParagraph"/>
-        <w:numPr>
-          <w:ilvl w:val="0"/>
-          <w:numId w:val="2"/>
-        </w:numPr>
-      </w:pPr>
-      <w:r>
-        <w:t>Install React Router</w:t>
-      </w:r>
-    </w:p>
-    <w:p>
-      <w:pPr>
-        <w:pStyle w:val="ListParagraph"/>
-        <w:numPr>
-          <w:ilvl w:val="1"/>
-          <w:numId w:val="2"/>
-        </w:numPr>
-      </w:pPr>
-      <w:r>
-        <w:t>Npm I react-router</w:t>
-      </w:r>
-      <w:r>
-        <w:t>-dom !!!</w:t>
-      </w:r>
-    </w:p>
-    <w:p>
-      <w:pPr>
-        <w:pStyle w:val="ListParagraph"/>
-        <w:numPr>
-          <w:ilvl w:val="0"/>
-          <w:numId w:val="2"/>
-        </w:numPr>
-      </w:pPr>
-      <w:r>
-        <w:t>Check the createBrowserRouter documentation</w:t>
       </w:r>
     </w:p>
     <w:sectPr>
@@ -2186,6 +2103,95 @@
     </w:lvl>
   </w:abstractNum>
   <w:abstractNum w:abstractNumId="6" w15:restartNumberingAfterBreak="0">
+    <w:nsid w:val="556E17BB"/>
+    <w:multiLevelType w:val="hybridMultilevel"/>
+    <w:tmpl w:val="E68287AC"/>
+    <w:lvl w:ilvl="0" w:tplc="0409000F">
+      <w:start w:val="1"/>
+      <w:numFmt w:val="decimal"/>
+      <w:lvlText w:val="%1."/>
+      <w:lvlJc w:val="left"/>
+      <w:pPr>
+        <w:ind w:left="720" w:hanging="360"/>
+      </w:pPr>
+      <w:rPr>
+        <w:rFonts w:hint="default"/>
+      </w:rPr>
+    </w:lvl>
+    <w:lvl w:ilvl="1" w:tplc="04090019">
+      <w:start w:val="1"/>
+      <w:numFmt w:val="lowerLetter"/>
+      <w:lvlText w:val="%2."/>
+      <w:lvlJc w:val="left"/>
+      <w:pPr>
+        <w:ind w:left="1440" w:hanging="360"/>
+      </w:pPr>
+    </w:lvl>
+    <w:lvl w:ilvl="2" w:tplc="0409001B" w:tentative="1">
+      <w:start w:val="1"/>
+      <w:numFmt w:val="lowerRoman"/>
+      <w:lvlText w:val="%3."/>
+      <w:lvlJc w:val="right"/>
+      <w:pPr>
+        <w:ind w:left="2160" w:hanging="180"/>
+      </w:pPr>
+    </w:lvl>
+    <w:lvl w:ilvl="3" w:tplc="0409000F" w:tentative="1">
+      <w:start w:val="1"/>
+      <w:numFmt w:val="decimal"/>
+      <w:lvlText w:val="%4."/>
+      <w:lvlJc w:val="left"/>
+      <w:pPr>
+        <w:ind w:left="2880" w:hanging="360"/>
+      </w:pPr>
+    </w:lvl>
+    <w:lvl w:ilvl="4" w:tplc="04090019" w:tentative="1">
+      <w:start w:val="1"/>
+      <w:numFmt w:val="lowerLetter"/>
+      <w:lvlText w:val="%5."/>
+      <w:lvlJc w:val="left"/>
+      <w:pPr>
+        <w:ind w:left="3600" w:hanging="360"/>
+      </w:pPr>
+    </w:lvl>
+    <w:lvl w:ilvl="5" w:tplc="0409001B" w:tentative="1">
+      <w:start w:val="1"/>
+      <w:numFmt w:val="lowerRoman"/>
+      <w:lvlText w:val="%6."/>
+      <w:lvlJc w:val="right"/>
+      <w:pPr>
+        <w:ind w:left="4320" w:hanging="180"/>
+      </w:pPr>
+    </w:lvl>
+    <w:lvl w:ilvl="6" w:tplc="0409000F" w:tentative="1">
+      <w:start w:val="1"/>
+      <w:numFmt w:val="decimal"/>
+      <w:lvlText w:val="%7."/>
+      <w:lvlJc w:val="left"/>
+      <w:pPr>
+        <w:ind w:left="5040" w:hanging="360"/>
+      </w:pPr>
+    </w:lvl>
+    <w:lvl w:ilvl="7" w:tplc="04090019" w:tentative="1">
+      <w:start w:val="1"/>
+      <w:numFmt w:val="lowerLetter"/>
+      <w:lvlText w:val="%8."/>
+      <w:lvlJc w:val="left"/>
+      <w:pPr>
+        <w:ind w:left="5760" w:hanging="360"/>
+      </w:pPr>
+    </w:lvl>
+    <w:lvl w:ilvl="8" w:tplc="0409001B" w:tentative="1">
+      <w:start w:val="1"/>
+      <w:numFmt w:val="lowerRoman"/>
+      <w:lvlText w:val="%9."/>
+      <w:lvlJc w:val="right"/>
+      <w:pPr>
+        <w:ind w:left="6480" w:hanging="180"/>
+      </w:pPr>
+    </w:lvl>
+  </w:abstractNum>
+  <w:abstractNum w:abstractNumId="7" w15:restartNumberingAfterBreak="0">
     <w:nsid w:val="62466DEB"/>
     <w:multiLevelType w:val="hybridMultilevel"/>
     <w:tmpl w:val="8716C752"/>
@@ -2298,7 +2304,7 @@
       </w:rPr>
     </w:lvl>
   </w:abstractNum>
-  <w:abstractNum w:abstractNumId="7" w15:restartNumberingAfterBreak="0">
+  <w:abstractNum w:abstractNumId="8" w15:restartNumberingAfterBreak="0">
     <w:nsid w:val="6BF86930"/>
     <w:multiLevelType w:val="hybridMultilevel"/>
     <w:tmpl w:val="C568E364"/>
@@ -2387,7 +2393,7 @@
       </w:pPr>
     </w:lvl>
   </w:abstractNum>
-  <w:abstractNum w:abstractNumId="8" w15:restartNumberingAfterBreak="0">
+  <w:abstractNum w:abstractNumId="9" w15:restartNumberingAfterBreak="0">
     <w:nsid w:val="780070AD"/>
     <w:multiLevelType w:val="hybridMultilevel"/>
     <w:tmpl w:val="01486CF6"/>
@@ -2476,7 +2482,7 @@
       </w:pPr>
     </w:lvl>
   </w:abstractNum>
-  <w:abstractNum w:abstractNumId="9" w15:restartNumberingAfterBreak="0">
+  <w:abstractNum w:abstractNumId="10" w15:restartNumberingAfterBreak="0">
     <w:nsid w:val="7FE42F2F"/>
     <w:multiLevelType w:val="hybridMultilevel"/>
     <w:tmpl w:val="FBF818E0"/>
@@ -2569,7 +2575,7 @@
     <w:abstractNumId w:val="5"/>
   </w:num>
   <w:num w:numId="2" w16cid:durableId="982660059">
-    <w:abstractNumId w:val="6"/>
+    <w:abstractNumId w:val="7"/>
   </w:num>
   <w:num w:numId="3" w16cid:durableId="697199180">
     <w:abstractNumId w:val="2"/>
@@ -2581,19 +2587,22 @@
     <w:abstractNumId w:val="4"/>
   </w:num>
   <w:num w:numId="6" w16cid:durableId="1272518723">
-    <w:abstractNumId w:val="9"/>
+    <w:abstractNumId w:val="10"/>
   </w:num>
   <w:num w:numId="7" w16cid:durableId="1168058069">
-    <w:abstractNumId w:val="7"/>
+    <w:abstractNumId w:val="8"/>
   </w:num>
   <w:num w:numId="8" w16cid:durableId="157968066">
-    <w:abstractNumId w:val="8"/>
+    <w:abstractNumId w:val="9"/>
   </w:num>
   <w:num w:numId="9" w16cid:durableId="1856766543">
     <w:abstractNumId w:val="0"/>
   </w:num>
   <w:num w:numId="10" w16cid:durableId="1470247531">
     <w:abstractNumId w:val="1"/>
+  </w:num>
+  <w:num w:numId="11" w16cid:durableId="1389037327">
+    <w:abstractNumId w:val="6"/>
   </w:num>
 </w:numbering>
 </file>

</xml_diff>